<commit_message>
more revisions, commit before pixel removal
</commit_message>
<xml_diff>
--- a/word_revision/revision_response.docx
+++ b/word_revision/revision_response.docx
@@ -41,6 +41,66 @@
           <w:szCs w:val="24"/>
           <w:shd w:val="clear" w:color="auto" w:fill="FFFFFF"/>
         </w:rPr>
+        <w:t xml:space="preserve"> reviewer comments, ESCO-S-16-002</w:t>
+      </w:r>
+      <w:r>
+        <w:rPr>
+          <w:rFonts w:ascii="Times New Roman" w:hAnsi="Times New Roman" w:cs="Times New Roman"/>
+          <w:i/>
+          <w:sz w:val="24"/>
+          <w:szCs w:val="24"/>
+          <w:shd w:val="clear" w:color="auto" w:fill="FFFFFF"/>
+        </w:rPr>
+        <w:t>45</w:t>
+      </w:r>
+      <w:r>
+        <w:rPr>
+          <w:rFonts w:ascii="Times New Roman" w:hAnsi="Times New Roman" w:cs="Times New Roman"/>
+          <w:i/>
+          <w:sz w:val="24"/>
+          <w:szCs w:val="24"/>
+          <w:shd w:val="clear" w:color="auto" w:fill="FFFFFF"/>
+        </w:rPr>
+        <w:t>R1</w:t>
+      </w:r>
+      <w:r>
+        <w:rPr>
+          <w:rFonts w:ascii="Times New Roman" w:hAnsi="Times New Roman" w:cs="Times New Roman"/>
+          <w:i/>
+          <w:sz w:val="24"/>
+          <w:szCs w:val="24"/>
+          <w:shd w:val="clear" w:color="auto" w:fill="FFFFFF"/>
+        </w:rPr>
+        <w:t>, “Quantifying seagrass light requirements using an algorithm to spatially resolve depth of colonization”</w:t>
+      </w:r>
+      <w:r>
+        <w:rPr>
+          <w:rFonts w:ascii="Times New Roman" w:hAnsi="Times New Roman" w:cs="Times New Roman"/>
+          <w:i/>
+          <w:sz w:val="24"/>
+          <w:szCs w:val="24"/>
+          <w:shd w:val="clear" w:color="auto" w:fill="FFFFFF"/>
+        </w:rPr>
+        <w:t xml:space="preserve">.  </w:t>
+      </w:r>
+      <w:r>
+        <w:rPr>
+          <w:rFonts w:ascii="Times New Roman" w:hAnsi="Times New Roman" w:cs="Times New Roman"/>
+          <w:i/>
+          <w:sz w:val="24"/>
+          <w:szCs w:val="24"/>
+          <w:shd w:val="clear" w:color="auto" w:fill="FFFFFF"/>
+        </w:rPr>
+        <w:t>Line numbers in our responses refer to the revised manuscript.</w:t>
+      </w:r>
+      <w:r>
+        <w:rPr>
+          <w:rFonts w:ascii="Times New Roman" w:hAnsi="Times New Roman" w:cs="Times New Roman"/>
+          <w:i/>
+          <w:sz w:val="24"/>
+          <w:szCs w:val="24"/>
+          <w:shd w:val="clear" w:color="auto" w:fill="FFFFFF"/>
+        </w:rPr>
         <w:t xml:space="preserve"> </w:t>
       </w:r>
       <w:r>
@@ -51,17 +111,16 @@
           <w:szCs w:val="24"/>
           <w:shd w:val="clear" w:color="auto" w:fill="FFFFFF"/>
         </w:rPr>
-        <w:t xml:space="preserve">(in italics) </w:t>
-      </w:r>
-      <w:r>
-        <w:rPr>
-          <w:rFonts w:ascii="Times New Roman" w:hAnsi="Times New Roman" w:cs="Times New Roman"/>
-          <w:i/>
+        <w:t xml:space="preserve">All author responses are in italics.  Note that the second reviewer used a notation of </w:t>
+      </w:r>
+      <w:r>
+        <w:rPr>
+          <w:rFonts w:ascii="Times New Roman" w:hAnsi="Times New Roman" w:cs="Times New Roman"/>
           <w:sz w:val="24"/>
           <w:szCs w:val="24"/>
           <w:shd w:val="clear" w:color="auto" w:fill="FFFFFF"/>
         </w:rPr>
-        <w:t>to reviewer comments, ESCO-S-16-002</w:t>
+        <w:t xml:space="preserve">CAPS </w:t>
       </w:r>
       <w:r>
         <w:rPr>
@@ -71,17 +130,16 @@
           <w:szCs w:val="24"/>
           <w:shd w:val="clear" w:color="auto" w:fill="FFFFFF"/>
         </w:rPr>
-        <w:t>45</w:t>
-      </w:r>
-      <w:r>
-        <w:rPr>
-          <w:rFonts w:ascii="Times New Roman" w:hAnsi="Times New Roman" w:cs="Times New Roman"/>
-          <w:i/>
+        <w:t xml:space="preserve">to denote new comments and </w:t>
+      </w:r>
+      <w:r>
+        <w:rPr>
+          <w:rFonts w:ascii="Times New Roman" w:hAnsi="Times New Roman" w:cs="Times New Roman"/>
           <w:sz w:val="24"/>
           <w:szCs w:val="24"/>
           <w:shd w:val="clear" w:color="auto" w:fill="FFFFFF"/>
         </w:rPr>
-        <w:t>R1</w:t>
+        <w:t xml:space="preserve">() </w:t>
       </w:r>
       <w:r>
         <w:rPr>
@@ -91,17 +149,7 @@
           <w:szCs w:val="24"/>
           <w:shd w:val="clear" w:color="auto" w:fill="FFFFFF"/>
         </w:rPr>
-        <w:t>, “Quantifying seagrass light requirements using an algorithm to spatially resolve depth of colonization”</w:t>
-      </w:r>
-      <w:r>
-        <w:rPr>
-          <w:rFonts w:ascii="Times New Roman" w:hAnsi="Times New Roman" w:cs="Times New Roman"/>
-          <w:i/>
-          <w:sz w:val="24"/>
-          <w:szCs w:val="24"/>
-          <w:shd w:val="clear" w:color="auto" w:fill="FFFFFF"/>
-        </w:rPr>
-        <w:t>.  Line numbers in our responses refer to the revised manuscript.</w:t>
+        <w:t xml:space="preserve">to denote old comments.  </w:t>
       </w:r>
     </w:p>
     <w:p>
@@ -311,16 +359,7 @@
           <w:sz w:val="24"/>
           <w:szCs w:val="24"/>
         </w:rPr>
-        <w:t>We have added an additional sentence to clarify the precise</w:t>
-      </w:r>
-      <w:r>
-        <w:rPr>
-          <w:rFonts w:ascii="Times New Roman" w:hAnsi="Times New Roman" w:cs="Times New Roman"/>
-          <w:i/>
-          <w:sz w:val="24"/>
-          <w:szCs w:val="24"/>
-        </w:rPr>
-        <w:t xml:space="preserve"> relationship (line 122): ‘</w:t>
+        <w:t>We have added an additional sentence to clarify the precise relationship (line 122): ‘</w:t>
       </w:r>
       <w:r>
         <w:rPr>
@@ -343,14 +382,7 @@
           <w:rFonts w:ascii="Times New Roman" w:hAnsi="Times New Roman"/>
           <w:i/>
         </w:rPr>
-        <w:t xml:space="preserve"> and Manning 1997).</w:t>
-      </w:r>
-      <w:r>
-        <w:rPr>
-          <w:rFonts w:ascii="Times New Roman" w:hAnsi="Times New Roman"/>
-          <w:i/>
-        </w:rPr>
-        <w:t>’</w:t>
+        <w:t xml:space="preserve"> and Manning 1997).’</w:t>
       </w:r>
     </w:p>
     <w:p>
@@ -406,6 +438,14 @@
           <w:sz w:val="24"/>
           <w:szCs w:val="24"/>
         </w:rPr>
+        <w:t xml:space="preserve"> </w:t>
+      </w:r>
+      <w:r>
+        <w:rPr>
+          <w:rFonts w:ascii="Times New Roman" w:hAnsi="Times New Roman" w:cs="Times New Roman"/>
+          <w:sz w:val="24"/>
+          <w:szCs w:val="24"/>
+        </w:rPr>
         <w:t xml:space="preserve">(Also concerning is the lack of information about satellite imagery processing and results including number of pixels used, masks, errors, mean vs median values for outliers, etc. This combined with my previous point, gives the impression of a lack of familiarity or knowledge with remote sensing processing. A great addition to this work could be to include modeled </w:t>
       </w:r>
       <w:proofErr w:type="spellStart"/>
@@ -480,7 +520,16 @@
           <w:sz w:val="24"/>
           <w:szCs w:val="24"/>
         </w:rPr>
-        <w:t xml:space="preserve">AGREED THIS IS NOT A REMOTE SENSING PAPER PER SE, BUT IT IS THE FOCUS OF A SUBSTANTIAL PART OF THE RESEARCH, AND INCLUDES VALIDATIONS MADE BY THE AUTHORS AND NOT BY PREVIOUS STUDIES. AT THIS POINT I STILL WOULD LIKE TO SEE SOME MORE INFORMATION REGARDING THE </w:t>
+        <w:t xml:space="preserve">AGREED THIS IS NOT A REMOTE SENSING PAPER PER SE, BUT IT IS THE FOCUS OF A SUBSTANTIAL PART OF THE RESEARCH, AND INCLUDES VALIDATIONS MADE BY THE AUTHORS AND NOT BY PREVIOUS STUDIES. AT THIS POINT I STILL </w:t>
+      </w:r>
+      <w:r>
+        <w:rPr>
+          <w:rFonts w:ascii="Times New Roman" w:hAnsi="Times New Roman" w:cs="Times New Roman"/>
+          <w:sz w:val="24"/>
+          <w:szCs w:val="24"/>
+        </w:rPr>
+        <w:lastRenderedPageBreak/>
+        <w:t xml:space="preserve">WOULD LIKE TO SEE SOME MORE INFORMATION REGARDING THE </w:t>
       </w:r>
       <w:proofErr w:type="gramStart"/>
       <w:r>
@@ -498,16 +547,7 @@
           <w:sz w:val="24"/>
           <w:szCs w:val="24"/>
         </w:rPr>
-        <w:t xml:space="preserve"> SITU / MODIS VALIDATION (AS THE AUTHORS STATED FOR THE PREVIOUS COMMENT, </w:t>
-      </w:r>
-      <w:r>
-        <w:rPr>
-          <w:rFonts w:ascii="Times New Roman" w:hAnsi="Times New Roman" w:cs="Times New Roman"/>
-          <w:sz w:val="24"/>
-          <w:szCs w:val="24"/>
-        </w:rPr>
-        <w:lastRenderedPageBreak/>
-        <w:t>THIS WAS A "CRITICAL ISSUE"). E.G. ARE TEN IN SITU POINTS CORRELATED TO A SINGLE (1 KM?) PIXEL? OR A 3X3 AREA?  WHAT ABOUT AREAS TOO CLOSE TO SHORE? DID YOU APPLIED A LAND MASK? IF SO, CAN THIS MASK FLAG CLOSE-TO-SHORE WATER PIXELS WHERE SEAGRASS (AND/OR IN SITU VALIDATION POINTS) ARE LOCATED? BOTTOM ALBEDO?  REMOTE SENSING IS ACTUALLY ONE OF THE MANUSCRIPT'S 'KEY WORDS'.</w:t>
+        <w:t xml:space="preserve"> SITU / MODIS VALIDATION (AS THE AUTHORS STATED FOR THE PREVIOUS COMMENT, THIS WAS A "CRITICAL ISSUE"). E.G. ARE TEN IN SITU POINTS CORRELATED TO A SINGLE (1 KM?) PIXEL? OR A 3X3 AREA?  WHAT ABOUT AREAS TOO CLOSE TO SHORE? DID YOU APPLIED A LAND MASK? IF SO, CAN THIS MASK FLAG CLOSE-TO-SHORE WATER PIXELS WHERE SEAGRASS (AND/OR IN SITU VALIDATION POINTS) ARE LOCATED? BOTTOM ALBEDO?  REMOTE SENSING IS ACTUALLY ONE OF THE MANUSCRIPT'S 'KEY WORDS'.</w:t>
       </w:r>
     </w:p>
     <w:p>
@@ -623,15 +663,6 @@
         </w:rPr>
         <w:t>.</w:t>
       </w:r>
-      <w:r>
-        <w:rPr>
-          <w:rFonts w:ascii="Times New Roman" w:hAnsi="Times New Roman" w:cs="Times New Roman"/>
-          <w:i/>
-          <w:sz w:val="24"/>
-          <w:szCs w:val="24"/>
-        </w:rPr>
-        <w:t xml:space="preserve">  </w:t>
-      </w:r>
     </w:p>
     <w:p>
       <w:pPr>
@@ -815,15 +846,15 @@
           <w:i/>
           <w:szCs w:val="22"/>
         </w:rPr>
-        <w:t xml:space="preserve"> estimates against the respective cumulative sum of the observations for </w:t>
-      </w:r>
-      <w:r>
-        <w:rPr>
-          <w:rFonts w:ascii="Times New Roman" w:hAnsi="Times New Roman"/>
-          <w:i/>
-          <w:szCs w:val="22"/>
-        </w:rPr>
-        <w:t>both types of measurements</w:t>
+        <w:t xml:space="preserve"> estimates </w:t>
+      </w:r>
+      <w:r>
+        <w:rPr>
+          <w:rFonts w:ascii="Times New Roman" w:hAnsi="Times New Roman"/>
+          <w:i/>
+          <w:szCs w:val="22"/>
+        </w:rPr>
+        <w:t>versus cumulative frequency of each type of measurement</w:t>
       </w:r>
       <w:r>
         <w:rPr>
@@ -840,6 +871,56 @@
           <w:i/>
           <w:szCs w:val="22"/>
         </w:rPr>
+        <w:t>Freq</w:t>
+      </w:r>
+      <w:proofErr w:type="spellEnd"/>
+      <w:r>
+        <w:rPr>
+          <w:rFonts w:ascii="Times New Roman" w:hAnsi="Times New Roman"/>
+          <w:i/>
+          <w:szCs w:val="22"/>
+        </w:rPr>
+        <w:t xml:space="preserve"> </w:t>
+      </w:r>
+      <w:r>
+        <w:rPr>
+          <w:rFonts w:ascii="Times New Roman" w:hAnsi="Times New Roman"/>
+          <w:i/>
+          <w:szCs w:val="22"/>
+        </w:rPr>
+        <w:t>= -0.34 + 1.7</w:t>
+      </w:r>
+      <w:r>
+        <w:rPr>
+          <w:rFonts w:ascii="Times New Roman" w:hAnsi="Times New Roman"/>
+          <w:i/>
+          <w:szCs w:val="22"/>
+        </w:rPr>
+        <w:t xml:space="preserve">5 </w:t>
+      </w:r>
+      <w:r>
+        <w:rPr>
+          <w:rFonts w:ascii="Times New Roman" w:hAnsi="Times New Roman" w:cs="Times New Roman"/>
+          <w:i/>
+          <w:szCs w:val="22"/>
+        </w:rPr>
+        <w:t>∙</w:t>
+      </w:r>
+      <w:r>
+        <w:rPr>
+          <w:rFonts w:ascii="Times New Roman" w:hAnsi="Times New Roman"/>
+          <w:i/>
+          <w:szCs w:val="22"/>
+        </w:rPr>
+        <w:t xml:space="preserve"> </w:t>
+      </w:r>
+      <w:proofErr w:type="spellStart"/>
+      <w:r>
+        <w:rPr>
+          <w:rFonts w:ascii="Times New Roman" w:hAnsi="Times New Roman"/>
+          <w:i/>
+          <w:szCs w:val="22"/>
+        </w:rPr>
         <w:t>K</w:t>
       </w:r>
       <w:r>
@@ -858,15 +939,58 @@
           <w:i/>
           <w:szCs w:val="22"/>
         </w:rPr>
-        <w:t xml:space="preserve"> = -0.34 + 1.7</w:t>
-      </w:r>
-      <w:r>
-        <w:rPr>
-          <w:rFonts w:ascii="Times New Roman" w:hAnsi="Times New Roman"/>
-          <w:i/>
-          <w:szCs w:val="22"/>
-        </w:rPr>
-        <w:t xml:space="preserve">5 </w:t>
+        <w:t>, r</w:t>
+      </w:r>
+      <w:r>
+        <w:rPr>
+          <w:rFonts w:ascii="Times New Roman" w:hAnsi="Times New Roman"/>
+          <w:i/>
+          <w:szCs w:val="22"/>
+          <w:vertAlign w:val="superscript"/>
+        </w:rPr>
+        <w:t>2</w:t>
+      </w:r>
+      <w:r>
+        <w:rPr>
+          <w:rFonts w:ascii="Times New Roman" w:hAnsi="Times New Roman"/>
+          <w:i/>
+          <w:szCs w:val="22"/>
+        </w:rPr>
+        <w:t xml:space="preserve"> = </w:t>
+      </w:r>
+      <w:r>
+        <w:rPr>
+          <w:rFonts w:ascii="Times New Roman" w:hAnsi="Times New Roman"/>
+          <w:i/>
+          <w:szCs w:val="22"/>
+        </w:rPr>
+        <w:t xml:space="preserve">0.93 for in situ model; Cumulative </w:t>
+      </w:r>
+      <w:proofErr w:type="spellStart"/>
+      <w:r>
+        <w:rPr>
+          <w:rFonts w:ascii="Times New Roman" w:hAnsi="Times New Roman"/>
+          <w:i/>
+          <w:szCs w:val="22"/>
+        </w:rPr>
+        <w:t>Freq</w:t>
+      </w:r>
+      <w:proofErr w:type="spellEnd"/>
+      <w:r>
+        <w:rPr>
+          <w:rFonts w:ascii="Times New Roman" w:hAnsi="Times New Roman"/>
+          <w:i/>
+          <w:szCs w:val="22"/>
+        </w:rPr>
+        <w:t xml:space="preserve"> </w:t>
+      </w:r>
+      <w:r>
+        <w:rPr>
+          <w:rFonts w:ascii="Times New Roman" w:hAnsi="Times New Roman"/>
+          <w:i/>
+          <w:szCs w:val="22"/>
+        </w:rPr>
+        <w:t xml:space="preserve">= -0.35 + 1.15 </w:t>
       </w:r>
       <w:r>
         <w:rPr>
@@ -908,6 +1032,15 @@
           <w:rFonts w:ascii="Times New Roman" w:hAnsi="Times New Roman"/>
           <w:i/>
           <w:szCs w:val="22"/>
+          <w:vertAlign w:val="subscript"/>
+        </w:rPr>
+        <w:t>, MODIS</w:t>
+      </w:r>
+      <w:r>
+        <w:rPr>
+          <w:rFonts w:ascii="Times New Roman" w:hAnsi="Times New Roman"/>
+          <w:i/>
+          <w:szCs w:val="22"/>
         </w:rPr>
         <w:t>, r</w:t>
       </w:r>
@@ -926,23 +1059,15 @@
           <w:i/>
           <w:szCs w:val="22"/>
         </w:rPr>
-        <w:t xml:space="preserve"> = </w:t>
-      </w:r>
-      <w:r>
-        <w:rPr>
-          <w:rFonts w:ascii="Times New Roman" w:hAnsi="Times New Roman"/>
-          <w:i/>
-          <w:szCs w:val="22"/>
-        </w:rPr>
-        <w:t xml:space="preserve">0.93 for in situ model; </w:t>
-      </w:r>
-      <w:r>
-        <w:rPr>
-          <w:rFonts w:ascii="Times New Roman" w:hAnsi="Times New Roman"/>
-          <w:i/>
-          <w:szCs w:val="22"/>
-        </w:rPr>
-        <w:t>Cumulative</w:t>
+        <w:t xml:space="preserve"> = 0.95 for satellite model)</w:t>
+      </w:r>
+      <w:r>
+        <w:rPr>
+          <w:rFonts w:ascii="Times New Roman" w:hAnsi="Times New Roman"/>
+          <w:i/>
+          <w:szCs w:val="22"/>
+        </w:rPr>
+        <w:t>.</w:t>
       </w:r>
       <w:r>
         <w:rPr>
@@ -952,524 +1077,458 @@
         </w:rPr>
         <w:t xml:space="preserve"> </w:t>
       </w:r>
-      <w:proofErr w:type="spellStart"/>
-      <w:r>
-        <w:rPr>
-          <w:rFonts w:ascii="Times New Roman" w:hAnsi="Times New Roman"/>
-          <w:i/>
-          <w:szCs w:val="22"/>
-        </w:rPr>
-        <w:t>K</w:t>
-      </w:r>
-      <w:r>
-        <w:rPr>
-          <w:rFonts w:ascii="Times New Roman" w:hAnsi="Times New Roman"/>
-          <w:i/>
-          <w:szCs w:val="22"/>
-          <w:vertAlign w:val="subscript"/>
-        </w:rPr>
-        <w:t>d</w:t>
-      </w:r>
-      <w:proofErr w:type="spellEnd"/>
-      <w:r>
-        <w:rPr>
-          <w:rFonts w:ascii="Times New Roman" w:hAnsi="Times New Roman"/>
-          <w:i/>
-          <w:szCs w:val="22"/>
-          <w:vertAlign w:val="subscript"/>
-        </w:rPr>
-        <w:t>, MODIS</w:t>
-      </w:r>
-      <w:r>
-        <w:rPr>
-          <w:rFonts w:ascii="Times New Roman" w:hAnsi="Times New Roman"/>
-          <w:i/>
-          <w:szCs w:val="22"/>
-        </w:rPr>
-        <w:t xml:space="preserve"> </w:t>
-      </w:r>
-      <w:r>
-        <w:rPr>
-          <w:rFonts w:ascii="Times New Roman" w:hAnsi="Times New Roman"/>
-          <w:i/>
-          <w:szCs w:val="22"/>
-        </w:rPr>
-        <w:t>= -0.3</w:t>
-      </w:r>
-      <w:r>
-        <w:rPr>
-          <w:rFonts w:ascii="Times New Roman" w:hAnsi="Times New Roman"/>
-          <w:i/>
-          <w:szCs w:val="22"/>
-        </w:rPr>
-        <w:t>5</w:t>
-      </w:r>
-      <w:r>
-        <w:rPr>
-          <w:rFonts w:ascii="Times New Roman" w:hAnsi="Times New Roman"/>
-          <w:i/>
-          <w:szCs w:val="22"/>
-        </w:rPr>
-        <w:t xml:space="preserve"> + 1.15 </w:t>
-      </w:r>
-      <w:r>
-        <w:rPr>
-          <w:rFonts w:ascii="Times New Roman" w:hAnsi="Times New Roman" w:cs="Times New Roman"/>
-          <w:i/>
-          <w:szCs w:val="22"/>
-        </w:rPr>
-        <w:t>∙</w:t>
-      </w:r>
-      <w:r>
-        <w:rPr>
-          <w:rFonts w:ascii="Times New Roman" w:hAnsi="Times New Roman"/>
-          <w:i/>
-          <w:szCs w:val="22"/>
-        </w:rPr>
-        <w:t xml:space="preserve"> </w:t>
-      </w:r>
-      <w:proofErr w:type="spellStart"/>
-      <w:r>
-        <w:rPr>
-          <w:rFonts w:ascii="Times New Roman" w:hAnsi="Times New Roman"/>
-          <w:i/>
-          <w:szCs w:val="22"/>
-        </w:rPr>
-        <w:t>K</w:t>
-      </w:r>
-      <w:r>
-        <w:rPr>
-          <w:rFonts w:ascii="Times New Roman" w:hAnsi="Times New Roman"/>
-          <w:i/>
-          <w:szCs w:val="22"/>
-          <w:vertAlign w:val="subscript"/>
-        </w:rPr>
-        <w:t>d</w:t>
-      </w:r>
-      <w:proofErr w:type="spellEnd"/>
-      <w:r>
-        <w:rPr>
-          <w:rFonts w:ascii="Times New Roman" w:hAnsi="Times New Roman"/>
-          <w:i/>
-          <w:szCs w:val="22"/>
-          <w:vertAlign w:val="subscript"/>
-        </w:rPr>
-        <w:t>, MODIS</w:t>
-      </w:r>
-      <w:r>
-        <w:rPr>
-          <w:rFonts w:ascii="Times New Roman" w:hAnsi="Times New Roman"/>
-          <w:i/>
-          <w:szCs w:val="22"/>
-        </w:rPr>
-        <w:t>, r</w:t>
-      </w:r>
-      <w:r>
-        <w:rPr>
-          <w:rFonts w:ascii="Times New Roman" w:hAnsi="Times New Roman"/>
-          <w:i/>
-          <w:szCs w:val="22"/>
-          <w:vertAlign w:val="superscript"/>
-        </w:rPr>
-        <w:t>2</w:t>
-      </w:r>
-      <w:r>
-        <w:rPr>
-          <w:rFonts w:ascii="Times New Roman" w:hAnsi="Times New Roman"/>
-          <w:i/>
-          <w:szCs w:val="22"/>
-        </w:rPr>
-        <w:t xml:space="preserve"> = 0.9</w:t>
-      </w:r>
-      <w:r>
-        <w:rPr>
-          <w:rFonts w:ascii="Times New Roman" w:hAnsi="Times New Roman"/>
-          <w:i/>
-          <w:szCs w:val="22"/>
-        </w:rPr>
-        <w:t>5 for satellite model)</w:t>
-      </w:r>
-      <w:r>
-        <w:rPr>
-          <w:rFonts w:ascii="Times New Roman" w:hAnsi="Times New Roman"/>
-          <w:i/>
-          <w:szCs w:val="22"/>
-        </w:rPr>
-        <w:t>.</w:t>
-      </w:r>
-      <w:r>
-        <w:rPr>
-          <w:rFonts w:ascii="Times New Roman" w:hAnsi="Times New Roman"/>
-          <w:i/>
-          <w:szCs w:val="22"/>
-        </w:rPr>
-        <w:t xml:space="preserve"> </w:t>
-      </w:r>
-      <w:r>
-        <w:rPr>
-          <w:rFonts w:ascii="Times New Roman" w:hAnsi="Times New Roman"/>
-          <w:i/>
-          <w:szCs w:val="22"/>
-        </w:rPr>
-        <w:t>Specifically, for any uncorrected satellite estimate (Figure S1</w:t>
-      </w:r>
-      <w:r>
-        <w:rPr>
-          <w:rFonts w:ascii="Times New Roman" w:hAnsi="Times New Roman"/>
-          <w:i/>
-          <w:szCs w:val="22"/>
-        </w:rPr>
-        <w:t>b</w:t>
-      </w:r>
-      <w:r>
-        <w:rPr>
-          <w:rFonts w:ascii="Times New Roman" w:hAnsi="Times New Roman"/>
-          <w:i/>
-          <w:szCs w:val="22"/>
-        </w:rPr>
-        <w:t xml:space="preserve">), the corresponding cumulative estimate on the regression curve from the satellite data was identified, matched with the same cumulative estimate from regression curve for the in situ data, and then matched to the corresponding </w:t>
-      </w:r>
-      <w:proofErr w:type="spellStart"/>
-      <w:r>
-        <w:rPr>
-          <w:rFonts w:ascii="Times New Roman" w:hAnsi="Times New Roman"/>
-          <w:i/>
-          <w:szCs w:val="22"/>
-        </w:rPr>
-        <w:t>K</w:t>
-      </w:r>
-      <w:r>
-        <w:rPr>
-          <w:rFonts w:ascii="Times New Roman" w:hAnsi="Times New Roman"/>
-          <w:i/>
-          <w:szCs w:val="22"/>
-          <w:vertAlign w:val="subscript"/>
-        </w:rPr>
-        <w:t>d</w:t>
-      </w:r>
-      <w:proofErr w:type="spellEnd"/>
-      <w:r>
-        <w:rPr>
-          <w:rFonts w:ascii="Times New Roman" w:hAnsi="Times New Roman"/>
-          <w:i/>
-          <w:szCs w:val="22"/>
-        </w:rPr>
-        <w:t xml:space="preserve"> value to yield the corrected satellite estimate</w:t>
-      </w:r>
-      <w:r>
-        <w:rPr>
-          <w:rFonts w:ascii="Times New Roman" w:hAnsi="Times New Roman"/>
-          <w:i/>
-          <w:szCs w:val="22"/>
-        </w:rPr>
-        <w:t>…</w:t>
-      </w:r>
-      <w:r>
-        <w:rPr>
-          <w:rFonts w:ascii="Times New Roman" w:hAnsi="Times New Roman"/>
-          <w:i/>
-        </w:rPr>
-        <w:t>’</w:t>
-      </w:r>
-      <w:r>
-        <w:rPr>
-          <w:rFonts w:ascii="Times New Roman" w:hAnsi="Times New Roman"/>
-          <w:i/>
-        </w:rPr>
-        <w:t xml:space="preserve"> </w:t>
-      </w:r>
-    </w:p>
-    <w:p>
-      <w:pPr>
-        <w:pStyle w:val="PlainText"/>
-        <w:rPr>
-          <w:rFonts w:ascii="Times New Roman" w:hAnsi="Times New Roman" w:cs="Times New Roman"/>
-          <w:sz w:val="24"/>
-          <w:szCs w:val="24"/>
-        </w:rPr>
-      </w:pPr>
-    </w:p>
-    <w:p>
-      <w:pPr>
-        <w:pStyle w:val="PlainText"/>
-        <w:rPr>
-          <w:rFonts w:ascii="Times New Roman" w:hAnsi="Times New Roman" w:cs="Times New Roman"/>
-          <w:sz w:val="24"/>
-          <w:szCs w:val="24"/>
-        </w:rPr>
-      </w:pPr>
-      <w:r>
-        <w:rPr>
-          <w:rFonts w:ascii="Times New Roman" w:hAnsi="Times New Roman" w:cs="Times New Roman"/>
-          <w:sz w:val="24"/>
-          <w:szCs w:val="24"/>
-        </w:rPr>
-        <w:t>(We are not clear what the reviewer is suggesting about "predicting light availability." Predicting light availability is not our objective. Rather we want to know, how changes in water clarity might relate to the distribution of seagrasses.)</w:t>
-      </w:r>
-    </w:p>
-    <w:p>
-      <w:pPr>
-        <w:pStyle w:val="PlainText"/>
-        <w:rPr>
-          <w:rFonts w:ascii="Times New Roman" w:hAnsi="Times New Roman" w:cs="Times New Roman"/>
-          <w:sz w:val="24"/>
-          <w:szCs w:val="24"/>
-        </w:rPr>
-      </w:pPr>
-    </w:p>
-    <w:p>
-      <w:pPr>
-        <w:pStyle w:val="PlainText"/>
-        <w:rPr>
-          <w:rFonts w:ascii="Times New Roman" w:hAnsi="Times New Roman" w:cs="Times New Roman"/>
-          <w:sz w:val="24"/>
-          <w:szCs w:val="24"/>
-        </w:rPr>
-      </w:pPr>
-      <w:r>
-        <w:rPr>
-          <w:rFonts w:ascii="Times New Roman" w:hAnsi="Times New Roman" w:cs="Times New Roman"/>
-          <w:sz w:val="24"/>
-          <w:szCs w:val="24"/>
-        </w:rPr>
-        <w:t xml:space="preserve">THIS WAS JUST A SUGGESTION. YET, FUTURE APPLICABILITY OF THIS WORK CAN BE UNDERMINED IF THERE ARE NO FULL SETS OF NEW DATA. MODELED LIGHT AVAILABILITY MAY BE USEFUL TO ESTIMATE </w:t>
-      </w:r>
-      <w:proofErr w:type="spellStart"/>
-      <w:r>
-        <w:rPr>
-          <w:rFonts w:ascii="Times New Roman" w:hAnsi="Times New Roman" w:cs="Times New Roman"/>
-          <w:sz w:val="24"/>
-          <w:szCs w:val="24"/>
-        </w:rPr>
-        <w:t>Zc</w:t>
-      </w:r>
-      <w:proofErr w:type="spellEnd"/>
-      <w:r>
-        <w:rPr>
-          <w:rFonts w:ascii="Times New Roman" w:hAnsi="Times New Roman" w:cs="Times New Roman"/>
-          <w:sz w:val="24"/>
-          <w:szCs w:val="24"/>
-        </w:rPr>
-        <w:t xml:space="preserve">. </w:t>
-      </w:r>
-    </w:p>
-    <w:p>
-      <w:pPr>
-        <w:pStyle w:val="PlainText"/>
-        <w:rPr>
-          <w:rFonts w:ascii="Times New Roman" w:hAnsi="Times New Roman" w:cs="Times New Roman"/>
-          <w:sz w:val="24"/>
-          <w:szCs w:val="24"/>
-        </w:rPr>
-      </w:pPr>
-    </w:p>
-    <w:p>
-      <w:pPr>
-        <w:pStyle w:val="PlainText"/>
-        <w:rPr>
-          <w:rFonts w:ascii="Times New Roman" w:hAnsi="Times New Roman" w:cs="Times New Roman"/>
-          <w:i/>
-          <w:sz w:val="24"/>
-          <w:szCs w:val="24"/>
-        </w:rPr>
-      </w:pPr>
-      <w:r>
-        <w:rPr>
-          <w:rFonts w:ascii="Times New Roman" w:hAnsi="Times New Roman" w:cs="Times New Roman"/>
-          <w:i/>
-          <w:sz w:val="24"/>
-          <w:szCs w:val="24"/>
-        </w:rPr>
-        <w:t>We are confident that the addition in response to the previous comment addresses the concern regarding data availability</w:t>
-      </w:r>
-      <w:r>
-        <w:rPr>
-          <w:rFonts w:ascii="Times New Roman" w:hAnsi="Times New Roman" w:cs="Times New Roman"/>
-          <w:i/>
-          <w:sz w:val="24"/>
-          <w:szCs w:val="24"/>
-        </w:rPr>
-        <w:t xml:space="preserve"> and the ability of others to use our methods for further work</w:t>
-      </w:r>
-      <w:r>
-        <w:rPr>
-          <w:rFonts w:ascii="Times New Roman" w:hAnsi="Times New Roman" w:cs="Times New Roman"/>
-          <w:i/>
-          <w:sz w:val="24"/>
-          <w:szCs w:val="24"/>
-        </w:rPr>
-        <w:t>.</w:t>
-      </w:r>
-    </w:p>
-    <w:p>
-      <w:pPr>
-        <w:pStyle w:val="PlainText"/>
-        <w:rPr>
-          <w:rFonts w:ascii="Times New Roman" w:hAnsi="Times New Roman" w:cs="Times New Roman"/>
-          <w:sz w:val="24"/>
-          <w:szCs w:val="24"/>
-        </w:rPr>
-      </w:pPr>
-    </w:p>
-    <w:p>
-      <w:pPr>
-        <w:pStyle w:val="PlainText"/>
-        <w:rPr>
-          <w:rFonts w:ascii="Times New Roman" w:hAnsi="Times New Roman" w:cs="Times New Roman"/>
-          <w:sz w:val="24"/>
-          <w:szCs w:val="24"/>
-        </w:rPr>
-      </w:pPr>
-      <w:r>
-        <w:rPr>
-          <w:rFonts w:ascii="Times New Roman" w:hAnsi="Times New Roman" w:cs="Times New Roman"/>
-          <w:sz w:val="24"/>
-          <w:szCs w:val="24"/>
-        </w:rPr>
-        <w:t>(Ln 181-184: Satellite images from the Tampa and Choctawhatchee Bays may and will also be affected by bottom reflectance. How did you deal with this for these two areas, since it is stated that only for Indian River Lagoon was an issue?</w:t>
-      </w:r>
-    </w:p>
-    <w:p>
-      <w:pPr>
-        <w:pStyle w:val="PlainText"/>
-        <w:rPr>
-          <w:rFonts w:ascii="Times New Roman" w:hAnsi="Times New Roman" w:cs="Times New Roman"/>
-          <w:sz w:val="24"/>
-          <w:szCs w:val="24"/>
-        </w:rPr>
-      </w:pPr>
-    </w:p>
-    <w:p>
-      <w:pPr>
-        <w:pStyle w:val="PlainText"/>
-        <w:rPr>
-          <w:rFonts w:ascii="Times New Roman" w:hAnsi="Times New Roman" w:cs="Times New Roman"/>
-          <w:sz w:val="24"/>
-          <w:szCs w:val="24"/>
-        </w:rPr>
-      </w:pPr>
-      <w:r>
-        <w:rPr>
-          <w:rFonts w:ascii="Times New Roman" w:hAnsi="Times New Roman" w:cs="Times New Roman"/>
-          <w:sz w:val="24"/>
-          <w:szCs w:val="24"/>
-        </w:rPr>
-        <w:t>To estimate attenuation without excessive effect from bottom reflectance, it's necessary to have deeper areas within the study area. Indian River Lagoon does not have a deeper central basin where bottom reflectance is not a major issue. It is also very narrow, so that image resolution is a problem. Most pixels are contaminated by shorelines. Please see our response to the first reviewer regarding use of attenuation estimates in deeper water adjacent to seagrass beds.)</w:t>
-      </w:r>
-    </w:p>
-    <w:p>
-      <w:pPr>
-        <w:pStyle w:val="PlainText"/>
-        <w:rPr>
-          <w:rFonts w:ascii="Times New Roman" w:hAnsi="Times New Roman" w:cs="Times New Roman"/>
-          <w:sz w:val="24"/>
-          <w:szCs w:val="24"/>
-        </w:rPr>
-      </w:pPr>
-    </w:p>
-    <w:p>
-      <w:pPr>
-        <w:pStyle w:val="PlainText"/>
-        <w:rPr>
-          <w:rFonts w:ascii="Times New Roman" w:hAnsi="Times New Roman" w:cs="Times New Roman"/>
-          <w:sz w:val="24"/>
-          <w:szCs w:val="24"/>
-        </w:rPr>
-      </w:pPr>
-      <w:r>
-        <w:rPr>
-          <w:rFonts w:ascii="Times New Roman" w:hAnsi="Times New Roman" w:cs="Times New Roman"/>
-          <w:sz w:val="24"/>
-          <w:szCs w:val="24"/>
-        </w:rPr>
-        <w:t>THEN I GO BACK TO A PREVIOUS COMMENT ABOUT SATELLITE IMAGERY PROCESSING. PIXELS CLOSE TO SHORELINES WILL BE CONTAMINATED WHETHER THE WHOLE BAY GETS DEEPER OR NOT. HOW DID YOU DEAL WITH THIS FOR YOUR CHOCTAWHATCHEE BAY PROCESSING? LAND MASK? BATHYMETRY CONTOURS?</w:t>
-      </w:r>
-    </w:p>
-    <w:p>
-      <w:pPr>
-        <w:pStyle w:val="PlainText"/>
-        <w:rPr>
-          <w:rFonts w:ascii="Times New Roman" w:hAnsi="Times New Roman" w:cs="Times New Roman"/>
-          <w:sz w:val="24"/>
-          <w:szCs w:val="24"/>
-        </w:rPr>
-      </w:pPr>
-      <w:r>
-        <w:rPr>
-          <w:rFonts w:ascii="Times New Roman" w:hAnsi="Times New Roman" w:cs="Times New Roman"/>
-          <w:sz w:val="24"/>
-          <w:szCs w:val="24"/>
-        </w:rPr>
-        <w:t>ALSO, YOU STATED THAT IT IS A "COMMON ASSUMPTION" THAT DEEPER AND ADJACENT SEAGRASS AREAS WILL HAVE SIMILAR LIGHT ATTENUATION (FROM YOUR RESPONSE TO FIRST REVIEWER AND THE DOCUMENT). IF SO, CAN YOU ADD SOME REFERENCES SUPPORTING THIS?</w:t>
-      </w:r>
-    </w:p>
-    <w:p>
-      <w:pPr>
-        <w:pStyle w:val="PlainText"/>
-        <w:rPr>
-          <w:rFonts w:ascii="Times New Roman" w:hAnsi="Times New Roman" w:cs="Times New Roman"/>
-          <w:sz w:val="24"/>
-          <w:szCs w:val="24"/>
-        </w:rPr>
-      </w:pPr>
-    </w:p>
-    <w:p>
-      <w:pPr>
-        <w:pStyle w:val="PlainText"/>
-        <w:rPr>
-          <w:rFonts w:ascii="Times New Roman" w:hAnsi="Times New Roman" w:cs="Times New Roman"/>
-          <w:i/>
-          <w:sz w:val="24"/>
-          <w:szCs w:val="24"/>
-        </w:rPr>
-      </w:pPr>
-      <w:r>
-        <w:rPr>
-          <w:rFonts w:ascii="Times New Roman" w:hAnsi="Times New Roman" w:cs="Times New Roman"/>
-          <w:i/>
-          <w:sz w:val="24"/>
-          <w:szCs w:val="24"/>
-        </w:rPr>
-        <w:t>As noted above, the sampling locations for the in</w:t>
+      <w:r>
+        <w:rPr>
+          <w:rFonts w:ascii="Times New Roman" w:hAnsi="Times New Roman"/>
+          <w:i/>
+          <w:szCs w:val="22"/>
+        </w:rPr>
+        <w:t>F</w:t>
+      </w:r>
+      <w:r>
+        <w:rPr>
+          <w:rFonts w:ascii="Times New Roman" w:hAnsi="Times New Roman"/>
+          <w:i/>
+          <w:szCs w:val="22"/>
+        </w:rPr>
+        <w:t xml:space="preserve">or any uncorrected satellite estimate (Figure S1b), the corresponding </w:t>
+      </w:r>
+      <w:r>
+        <w:rPr>
+          <w:rFonts w:ascii="Times New Roman" w:hAnsi="Times New Roman"/>
+          <w:i/>
+          <w:szCs w:val="22"/>
+        </w:rPr>
+        <w:t xml:space="preserve">frequency </w:t>
+      </w:r>
+      <w:r>
+        <w:rPr>
+          <w:rFonts w:ascii="Times New Roman" w:hAnsi="Times New Roman"/>
+          <w:i/>
+          <w:szCs w:val="22"/>
+        </w:rPr>
+        <w:t xml:space="preserve">estimate on the regression curve from the satellite data was identified, matched with the </w:t>
+      </w:r>
+      <w:r>
+        <w:rPr>
+          <w:rFonts w:ascii="Times New Roman" w:hAnsi="Times New Roman"/>
+          <w:i/>
+          <w:szCs w:val="22"/>
+        </w:rPr>
+        <w:t xml:space="preserve">corresponding </w:t>
+      </w:r>
+      <w:r>
+        <w:rPr>
+          <w:rFonts w:ascii="Times New Roman" w:hAnsi="Times New Roman"/>
+          <w:i/>
+          <w:szCs w:val="22"/>
+        </w:rPr>
+        <w:t>frequency</w:t>
       </w:r>
       <w:bookmarkStart w:id="0" w:name="_GoBack"/>
       <w:bookmarkEnd w:id="0"/>
       <w:r>
         <w:rPr>
-          <w:rFonts w:ascii="Times New Roman" w:hAnsi="Times New Roman" w:cs="Times New Roman"/>
-          <w:i/>
-          <w:sz w:val="24"/>
-          <w:szCs w:val="24"/>
-        </w:rPr>
-        <w:t xml:space="preserve"> situ data for Choctawhatchee Bay were not located in shallow water.</w:t>
-      </w:r>
-      <w:r>
-        <w:rPr>
-          <w:rFonts w:ascii="Times New Roman" w:hAnsi="Times New Roman" w:cs="Times New Roman"/>
-          <w:i/>
-          <w:sz w:val="24"/>
-          <w:szCs w:val="24"/>
-        </w:rPr>
-        <w:t xml:space="preserve"> This is indicated in the caption for Figure S1.</w:t>
-      </w:r>
-      <w:r>
-        <w:rPr>
-          <w:rFonts w:ascii="Times New Roman" w:hAnsi="Times New Roman" w:cs="Times New Roman"/>
-          <w:i/>
-          <w:sz w:val="24"/>
-          <w:szCs w:val="24"/>
-        </w:rPr>
-        <w:t xml:space="preserve">  Also, p</w:t>
-      </w:r>
-      <w:r>
-        <w:rPr>
-          <w:rFonts w:ascii="Times New Roman" w:hAnsi="Times New Roman" w:cs="Times New Roman"/>
-          <w:i/>
-          <w:sz w:val="24"/>
-          <w:szCs w:val="24"/>
-        </w:rPr>
-        <w:t>lease see the addition to the references noted for the below comment.</w:t>
-      </w:r>
+          <w:rFonts w:ascii="Times New Roman" w:hAnsi="Times New Roman"/>
+          <w:i/>
+          <w:szCs w:val="22"/>
+        </w:rPr>
+        <w:t xml:space="preserve"> </w:t>
+      </w:r>
+      <w:r>
+        <w:rPr>
+          <w:rFonts w:ascii="Times New Roman" w:hAnsi="Times New Roman"/>
+          <w:i/>
+          <w:szCs w:val="22"/>
+        </w:rPr>
+        <w:t xml:space="preserve">for the in situ data, and then </w:t>
+      </w:r>
+      <w:r>
+        <w:rPr>
+          <w:rFonts w:ascii="Times New Roman" w:hAnsi="Times New Roman"/>
+          <w:i/>
+          <w:szCs w:val="22"/>
+        </w:rPr>
+        <w:t xml:space="preserve">related to the associated in situ </w:t>
+      </w:r>
+      <w:proofErr w:type="spellStart"/>
+      <w:r>
+        <w:rPr>
+          <w:rFonts w:ascii="Times New Roman" w:hAnsi="Times New Roman"/>
+          <w:i/>
+          <w:szCs w:val="22"/>
+        </w:rPr>
+        <w:t>K</w:t>
+      </w:r>
+      <w:r>
+        <w:rPr>
+          <w:rFonts w:ascii="Times New Roman" w:hAnsi="Times New Roman"/>
+          <w:i/>
+          <w:szCs w:val="22"/>
+          <w:vertAlign w:val="subscript"/>
+        </w:rPr>
+        <w:t>d</w:t>
+      </w:r>
+      <w:proofErr w:type="spellEnd"/>
+      <w:r>
+        <w:rPr>
+          <w:rFonts w:ascii="Times New Roman" w:hAnsi="Times New Roman"/>
+          <w:i/>
+          <w:szCs w:val="22"/>
+        </w:rPr>
+        <w:t xml:space="preserve"> value to yield the corrected satellite estimate…</w:t>
+      </w:r>
+      <w:r>
+        <w:rPr>
+          <w:rFonts w:ascii="Times New Roman" w:hAnsi="Times New Roman"/>
+          <w:i/>
+        </w:rPr>
+        <w:t>’</w:t>
+      </w:r>
+      <w:r>
+        <w:rPr>
+          <w:rFonts w:ascii="Times New Roman" w:hAnsi="Times New Roman"/>
+          <w:i/>
+        </w:rPr>
+        <w:t xml:space="preserve"> </w:t>
+      </w:r>
+    </w:p>
+    <w:p>
+      <w:pPr>
+        <w:pStyle w:val="PlainText"/>
+        <w:rPr>
+          <w:rFonts w:ascii="Times New Roman" w:hAnsi="Times New Roman" w:cs="Times New Roman"/>
+          <w:sz w:val="24"/>
+          <w:szCs w:val="24"/>
+        </w:rPr>
+      </w:pPr>
+    </w:p>
+    <w:p>
+      <w:pPr>
+        <w:pStyle w:val="PlainText"/>
+        <w:rPr>
+          <w:rFonts w:ascii="Times New Roman" w:hAnsi="Times New Roman" w:cs="Times New Roman"/>
+          <w:sz w:val="24"/>
+          <w:szCs w:val="24"/>
+        </w:rPr>
+      </w:pPr>
+      <w:r>
+        <w:rPr>
+          <w:rFonts w:ascii="Times New Roman" w:hAnsi="Times New Roman" w:cs="Times New Roman"/>
+          <w:sz w:val="24"/>
+          <w:szCs w:val="24"/>
+        </w:rPr>
+        <w:t>(We are not clear what the reviewer is suggesting about "predicting light availability." Predicting light availability is not our objective. Rather we want to know, how changes in water clarity might relate to the distribution of seagrasses.)</w:t>
+      </w:r>
+    </w:p>
+    <w:p>
+      <w:pPr>
+        <w:pStyle w:val="PlainText"/>
+        <w:rPr>
+          <w:rFonts w:ascii="Times New Roman" w:hAnsi="Times New Roman" w:cs="Times New Roman"/>
+          <w:sz w:val="24"/>
+          <w:szCs w:val="24"/>
+        </w:rPr>
+      </w:pPr>
+    </w:p>
+    <w:p>
+      <w:pPr>
+        <w:pStyle w:val="PlainText"/>
+        <w:rPr>
+          <w:rFonts w:ascii="Times New Roman" w:hAnsi="Times New Roman" w:cs="Times New Roman"/>
+          <w:sz w:val="24"/>
+          <w:szCs w:val="24"/>
+        </w:rPr>
+      </w:pPr>
+      <w:r>
+        <w:rPr>
+          <w:rFonts w:ascii="Times New Roman" w:hAnsi="Times New Roman" w:cs="Times New Roman"/>
+          <w:sz w:val="24"/>
+          <w:szCs w:val="24"/>
+        </w:rPr>
+        <w:t xml:space="preserve">THIS WAS JUST A SUGGESTION. YET, FUTURE APPLICABILITY OF THIS WORK CAN BE UNDERMINED IF THERE ARE NO FULL SETS OF NEW DATA. MODELED LIGHT AVAILABILITY MAY BE USEFUL TO ESTIMATE </w:t>
+      </w:r>
+      <w:proofErr w:type="spellStart"/>
+      <w:r>
+        <w:rPr>
+          <w:rFonts w:ascii="Times New Roman" w:hAnsi="Times New Roman" w:cs="Times New Roman"/>
+          <w:sz w:val="24"/>
+          <w:szCs w:val="24"/>
+        </w:rPr>
+        <w:t>Zc</w:t>
+      </w:r>
+      <w:proofErr w:type="spellEnd"/>
+      <w:r>
+        <w:rPr>
+          <w:rFonts w:ascii="Times New Roman" w:hAnsi="Times New Roman" w:cs="Times New Roman"/>
+          <w:sz w:val="24"/>
+          <w:szCs w:val="24"/>
+        </w:rPr>
+        <w:t xml:space="preserve">. </w:t>
+      </w:r>
+    </w:p>
+    <w:p>
+      <w:pPr>
+        <w:pStyle w:val="PlainText"/>
+        <w:rPr>
+          <w:rFonts w:ascii="Times New Roman" w:hAnsi="Times New Roman" w:cs="Times New Roman"/>
+          <w:sz w:val="24"/>
+          <w:szCs w:val="24"/>
+        </w:rPr>
+      </w:pPr>
+    </w:p>
+    <w:p>
+      <w:pPr>
+        <w:pStyle w:val="PlainText"/>
+        <w:rPr>
+          <w:rFonts w:ascii="Times New Roman" w:hAnsi="Times New Roman" w:cs="Times New Roman"/>
+          <w:i/>
+          <w:sz w:val="24"/>
+          <w:szCs w:val="24"/>
+        </w:rPr>
+      </w:pPr>
+      <w:r>
+        <w:rPr>
+          <w:rFonts w:ascii="Times New Roman" w:hAnsi="Times New Roman" w:cs="Times New Roman"/>
+          <w:i/>
+          <w:sz w:val="24"/>
+          <w:szCs w:val="24"/>
+        </w:rPr>
+        <w:t>We are confident that the addition in response to the previous comment addresses the concern regarding data availability</w:t>
+      </w:r>
+      <w:r>
+        <w:rPr>
+          <w:rFonts w:ascii="Times New Roman" w:hAnsi="Times New Roman" w:cs="Times New Roman"/>
+          <w:i/>
+          <w:sz w:val="24"/>
+          <w:szCs w:val="24"/>
+        </w:rPr>
+        <w:t xml:space="preserve"> and the ability of others to use our methods for further work</w:t>
+      </w:r>
+      <w:r>
+        <w:rPr>
+          <w:rFonts w:ascii="Times New Roman" w:hAnsi="Times New Roman" w:cs="Times New Roman"/>
+          <w:i/>
+          <w:sz w:val="24"/>
+          <w:szCs w:val="24"/>
+        </w:rPr>
+        <w:t>.</w:t>
+      </w:r>
+    </w:p>
+    <w:p>
+      <w:pPr>
+        <w:pStyle w:val="PlainText"/>
+        <w:rPr>
+          <w:rFonts w:ascii="Times New Roman" w:hAnsi="Times New Roman" w:cs="Times New Roman"/>
+          <w:sz w:val="24"/>
+          <w:szCs w:val="24"/>
+        </w:rPr>
+      </w:pPr>
+    </w:p>
+    <w:p>
+      <w:pPr>
+        <w:pStyle w:val="PlainText"/>
+        <w:rPr>
+          <w:rFonts w:ascii="Times New Roman" w:hAnsi="Times New Roman" w:cs="Times New Roman"/>
+          <w:sz w:val="24"/>
+          <w:szCs w:val="24"/>
+        </w:rPr>
+      </w:pPr>
+      <w:r>
+        <w:rPr>
+          <w:rFonts w:ascii="Times New Roman" w:hAnsi="Times New Roman" w:cs="Times New Roman"/>
+          <w:sz w:val="24"/>
+          <w:szCs w:val="24"/>
+        </w:rPr>
+        <w:t>(Ln 181-184: Satellite images from the Tampa and Choctawhatchee Bays may and will also be affected by bottom reflectance. How did you deal with this for these two areas, since it is stated that only for Indian River Lagoon was an issue?</w:t>
+      </w:r>
+    </w:p>
+    <w:p>
+      <w:pPr>
+        <w:pStyle w:val="PlainText"/>
+        <w:rPr>
+          <w:rFonts w:ascii="Times New Roman" w:hAnsi="Times New Roman" w:cs="Times New Roman"/>
+          <w:sz w:val="24"/>
+          <w:szCs w:val="24"/>
+        </w:rPr>
+      </w:pPr>
+    </w:p>
+    <w:p>
+      <w:pPr>
+        <w:pStyle w:val="PlainText"/>
+        <w:rPr>
+          <w:rFonts w:ascii="Times New Roman" w:hAnsi="Times New Roman" w:cs="Times New Roman"/>
+          <w:sz w:val="24"/>
+          <w:szCs w:val="24"/>
+        </w:rPr>
+      </w:pPr>
+      <w:r>
+        <w:rPr>
+          <w:rFonts w:ascii="Times New Roman" w:hAnsi="Times New Roman" w:cs="Times New Roman"/>
+          <w:sz w:val="24"/>
+          <w:szCs w:val="24"/>
+        </w:rPr>
+        <w:t xml:space="preserve">To estimate attenuation without excessive effect from bottom reflectance, it's necessary to have deeper areas within the study area. Indian River Lagoon does not have a deeper central basin where bottom reflectance is not a major issue. It is also very narrow, so that image resolution is a </w:t>
+      </w:r>
+      <w:r>
+        <w:rPr>
+          <w:rFonts w:ascii="Times New Roman" w:hAnsi="Times New Roman" w:cs="Times New Roman"/>
+          <w:sz w:val="24"/>
+          <w:szCs w:val="24"/>
+        </w:rPr>
+        <w:lastRenderedPageBreak/>
+        <w:t>problem. Most pixels are contaminated by shorelines. Please see our response to the first reviewer regarding use of attenuation estimates in deeper water adjacent to seagrass beds.)</w:t>
+      </w:r>
+    </w:p>
+    <w:p>
+      <w:pPr>
+        <w:pStyle w:val="PlainText"/>
+        <w:rPr>
+          <w:rFonts w:ascii="Times New Roman" w:hAnsi="Times New Roman" w:cs="Times New Roman"/>
+          <w:sz w:val="24"/>
+          <w:szCs w:val="24"/>
+        </w:rPr>
+      </w:pPr>
+    </w:p>
+    <w:p>
+      <w:pPr>
+        <w:pStyle w:val="PlainText"/>
+        <w:rPr>
+          <w:rFonts w:ascii="Times New Roman" w:hAnsi="Times New Roman" w:cs="Times New Roman"/>
+          <w:sz w:val="24"/>
+          <w:szCs w:val="24"/>
+        </w:rPr>
+      </w:pPr>
+      <w:r>
+        <w:rPr>
+          <w:rFonts w:ascii="Times New Roman" w:hAnsi="Times New Roman" w:cs="Times New Roman"/>
+          <w:sz w:val="24"/>
+          <w:szCs w:val="24"/>
+        </w:rPr>
+        <w:t>THEN I GO BACK TO A PREVIOUS COMMENT ABOUT SATELLITE IMAGERY PROCESSING. PIXELS CLOSE TO SHORELINES WILL BE CONTAMINATED WHETHER THE WHOLE BAY GETS DEEPER OR NOT. HOW DID YOU DEAL WITH THIS FOR YOUR CHOCTAWHATCHEE BAY PROCESSING? LAND MASK? BATHYMETRY CONTOURS?</w:t>
+      </w:r>
+    </w:p>
+    <w:p>
+      <w:pPr>
+        <w:pStyle w:val="PlainText"/>
+        <w:rPr>
+          <w:rFonts w:ascii="Times New Roman" w:hAnsi="Times New Roman" w:cs="Times New Roman"/>
+          <w:sz w:val="24"/>
+          <w:szCs w:val="24"/>
+        </w:rPr>
+      </w:pPr>
+      <w:r>
+        <w:rPr>
+          <w:rFonts w:ascii="Times New Roman" w:hAnsi="Times New Roman" w:cs="Times New Roman"/>
+          <w:sz w:val="24"/>
+          <w:szCs w:val="24"/>
+        </w:rPr>
+        <w:t>ALSO, YOU STATED THAT IT IS A "COMMON ASSUMPTION" THAT DEEPER AND ADJACENT SEAGRASS AREAS WILL HAVE SIMILAR LIGHT ATTENUATION (FROM YOUR RESPONSE TO FIRST REVIEWER AND THE DOCUMENT). IF SO, CAN YOU ADD SOME REFERENCES SUPPORTING THIS?</w:t>
+      </w:r>
+    </w:p>
+    <w:p>
+      <w:pPr>
+        <w:pStyle w:val="PlainText"/>
+        <w:rPr>
+          <w:rFonts w:ascii="Times New Roman" w:hAnsi="Times New Roman" w:cs="Times New Roman"/>
+          <w:sz w:val="24"/>
+          <w:szCs w:val="24"/>
+        </w:rPr>
+      </w:pPr>
+    </w:p>
+    <w:p>
+      <w:pPr>
+        <w:pStyle w:val="PlainText"/>
+        <w:rPr>
+          <w:rFonts w:ascii="Times New Roman" w:hAnsi="Times New Roman" w:cs="Times New Roman"/>
+          <w:i/>
+          <w:sz w:val="24"/>
+          <w:szCs w:val="24"/>
+        </w:rPr>
+      </w:pPr>
+      <w:r>
+        <w:rPr>
+          <w:rFonts w:ascii="Times New Roman" w:hAnsi="Times New Roman" w:cs="Times New Roman"/>
+          <w:i/>
+          <w:sz w:val="24"/>
+          <w:szCs w:val="24"/>
+        </w:rPr>
+        <w:t>T</w:t>
+      </w:r>
+      <w:r>
+        <w:rPr>
+          <w:rFonts w:ascii="Times New Roman" w:hAnsi="Times New Roman" w:cs="Times New Roman"/>
+          <w:i/>
+          <w:sz w:val="24"/>
+          <w:szCs w:val="24"/>
+        </w:rPr>
+        <w:t xml:space="preserve">he sampling locations for the in situ data for Choctawhatchee Bay were located </w:t>
+      </w:r>
+      <w:r>
+        <w:rPr>
+          <w:rFonts w:ascii="Times New Roman" w:hAnsi="Times New Roman" w:cs="Times New Roman"/>
+          <w:i/>
+          <w:sz w:val="24"/>
+          <w:szCs w:val="24"/>
+        </w:rPr>
+        <w:t>water sufficiently deep to avoid bottom reflection.  The pixel size is sufficiently small that pixels associated with</w:t>
+      </w:r>
+      <w:r>
+        <w:rPr>
+          <w:rFonts w:ascii="Times New Roman" w:hAnsi="Times New Roman" w:cs="Times New Roman"/>
+          <w:i/>
+          <w:sz w:val="24"/>
+          <w:szCs w:val="24"/>
+        </w:rPr>
+        <w:t xml:space="preserve"> our</w:t>
+      </w:r>
+      <w:r>
+        <w:rPr>
+          <w:rFonts w:ascii="Times New Roman" w:hAnsi="Times New Roman" w:cs="Times New Roman"/>
+          <w:i/>
+          <w:sz w:val="24"/>
+          <w:szCs w:val="24"/>
+        </w:rPr>
+        <w:t xml:space="preserve"> stations are entirely un-contaminated, whereas the effect of bottom reflection in </w:t>
+      </w:r>
+      <w:r>
+        <w:rPr>
+          <w:rFonts w:ascii="Times New Roman" w:hAnsi="Times New Roman" w:cs="Times New Roman"/>
+          <w:i/>
+          <w:sz w:val="24"/>
+          <w:szCs w:val="24"/>
+        </w:rPr>
+        <w:t>shallow water</w:t>
+      </w:r>
+      <w:r>
+        <w:rPr>
+          <w:rFonts w:ascii="Times New Roman" w:hAnsi="Times New Roman" w:cs="Times New Roman"/>
+          <w:i/>
+          <w:sz w:val="24"/>
+          <w:szCs w:val="24"/>
+        </w:rPr>
+        <w:t xml:space="preserve"> is clearly evident in nearshore pixels</w:t>
+      </w:r>
+      <w:r>
+        <w:rPr>
+          <w:rFonts w:ascii="Times New Roman" w:hAnsi="Times New Roman" w:cs="Times New Roman"/>
+          <w:i/>
+          <w:sz w:val="24"/>
+          <w:szCs w:val="24"/>
+        </w:rPr>
+        <w:t xml:space="preserve">, as shown in Figure S1 (new). </w:t>
+      </w:r>
+    </w:p>
+    <w:p>
+      <w:pPr>
+        <w:pStyle w:val="PlainText"/>
+        <w:rPr>
+          <w:rFonts w:ascii="Times New Roman" w:hAnsi="Times New Roman" w:cs="Times New Roman"/>
+          <w:i/>
+          <w:sz w:val="24"/>
+          <w:szCs w:val="24"/>
+        </w:rPr>
+      </w:pPr>
     </w:p>
     <w:p>
       <w:pPr>
@@ -1637,64 +1696,100 @@
           <w:sz w:val="24"/>
           <w:szCs w:val="24"/>
         </w:rPr>
-        <w:t xml:space="preserve">We were unclear what was causing the earlier </w:t>
-      </w:r>
-      <w:r>
-        <w:rPr>
-          <w:rFonts w:ascii="Times New Roman" w:hAnsi="Times New Roman" w:cs="Times New Roman"/>
-          <w:i/>
-          <w:sz w:val="24"/>
-          <w:szCs w:val="24"/>
-        </w:rPr>
-        <w:t>confusion, i.e., t</w:t>
-      </w:r>
-      <w:r>
-        <w:rPr>
-          <w:rFonts w:ascii="Times New Roman" w:hAnsi="Times New Roman" w:cs="Times New Roman"/>
-          <w:i/>
-          <w:sz w:val="24"/>
-          <w:szCs w:val="24"/>
-        </w:rPr>
-        <w:t>able footnotes were previously shown with italic superscripts, which was not distinct from the plain-text superscripts.  We have removed the footnote superscripts as they are not needed and have further modified the table caption to descript the remaining superscripts:</w:t>
-      </w:r>
-    </w:p>
-    <w:p>
-      <w:pPr>
-        <w:pStyle w:val="PlainText"/>
-        <w:rPr>
-          <w:rFonts w:ascii="Times New Roman" w:hAnsi="Times New Roman" w:cs="Times New Roman"/>
-          <w:i/>
-          <w:sz w:val="24"/>
-          <w:szCs w:val="24"/>
-        </w:rPr>
-      </w:pPr>
-    </w:p>
-    <w:p>
-      <w:pPr>
-        <w:pStyle w:val="PlainText"/>
-        <w:rPr>
-          <w:rFonts w:ascii="Times New Roman" w:hAnsi="Times New Roman" w:cs="Times New Roman"/>
-          <w:sz w:val="24"/>
-          <w:szCs w:val="24"/>
-        </w:rPr>
-      </w:pPr>
-      <w:r>
-        <w:rPr>
-          <w:rFonts w:ascii="Times New Roman" w:hAnsi="Times New Roman" w:cs="Times New Roman"/>
-          <w:i/>
-          <w:sz w:val="24"/>
-          <w:szCs w:val="24"/>
-        </w:rPr>
-        <w:t>“</w:t>
-      </w:r>
-      <w:r>
-        <w:rPr>
-          <w:rFonts w:ascii="Times New Roman" w:hAnsi="Times New Roman" w:cs="Times New Roman"/>
-          <w:i/>
-          <w:sz w:val="24"/>
-          <w:szCs w:val="24"/>
-        </w:rPr>
-        <w:t xml:space="preserve">Superscripts for mean </w:t>
+        <w:t>To make the table easier to understand, we eliminat</w:t>
+      </w:r>
+      <w:r>
+        <w:rPr>
+          <w:rFonts w:ascii="Times New Roman" w:hAnsi="Times New Roman" w:cs="Times New Roman"/>
+          <w:i/>
+          <w:sz w:val="24"/>
+          <w:szCs w:val="24"/>
+        </w:rPr>
+        <w:t>ed superscripts related to foot</w:t>
+      </w:r>
+      <w:r>
+        <w:rPr>
+          <w:rFonts w:ascii="Times New Roman" w:hAnsi="Times New Roman" w:cs="Times New Roman"/>
+          <w:i/>
+          <w:sz w:val="24"/>
+          <w:szCs w:val="24"/>
+        </w:rPr>
+        <w:t xml:space="preserve">notes, as these were </w:t>
+      </w:r>
+      <w:r>
+        <w:rPr>
+          <w:rFonts w:ascii="Times New Roman" w:hAnsi="Times New Roman" w:cs="Times New Roman"/>
+          <w:i/>
+          <w:sz w:val="24"/>
+          <w:szCs w:val="24"/>
+        </w:rPr>
+        <w:t>unnecessary</w:t>
+      </w:r>
+      <w:r>
+        <w:rPr>
+          <w:rFonts w:ascii="Times New Roman" w:hAnsi="Times New Roman" w:cs="Times New Roman"/>
+          <w:i/>
+          <w:sz w:val="24"/>
+          <w:szCs w:val="24"/>
+        </w:rPr>
+        <w:t xml:space="preserve">.  We retained superscripts as commonly used to illustrate </w:t>
+      </w:r>
+      <w:r>
+        <w:rPr>
+          <w:rFonts w:ascii="Times New Roman" w:hAnsi="Times New Roman" w:cs="Times New Roman"/>
+          <w:i/>
+          <w:sz w:val="24"/>
+          <w:szCs w:val="24"/>
+        </w:rPr>
+        <w:t xml:space="preserve">the results of multiple comparison test.  To aid in interpretation, we added </w:t>
+      </w:r>
+      <w:r>
+        <w:rPr>
+          <w:rFonts w:ascii="Times New Roman" w:hAnsi="Times New Roman" w:cs="Times New Roman"/>
+          <w:i/>
+          <w:sz w:val="24"/>
+          <w:szCs w:val="24"/>
+        </w:rPr>
+        <w:t>additional clarifyi</w:t>
+      </w:r>
+      <w:r>
+        <w:rPr>
+          <w:rFonts w:ascii="Times New Roman" w:hAnsi="Times New Roman" w:cs="Times New Roman"/>
+          <w:i/>
+          <w:sz w:val="24"/>
+          <w:szCs w:val="24"/>
+        </w:rPr>
+        <w:t>ng text in the caption:</w:t>
+      </w:r>
+    </w:p>
+    <w:p>
+      <w:pPr>
+        <w:pStyle w:val="PlainText"/>
+        <w:rPr>
+          <w:rFonts w:ascii="Times New Roman" w:hAnsi="Times New Roman" w:cs="Times New Roman"/>
+          <w:i/>
+          <w:sz w:val="24"/>
+          <w:szCs w:val="24"/>
+        </w:rPr>
+      </w:pPr>
+    </w:p>
+    <w:p>
+      <w:pPr>
+        <w:pStyle w:val="PlainText"/>
+        <w:rPr>
+          <w:rFonts w:ascii="Times New Roman" w:hAnsi="Times New Roman" w:cs="Times New Roman"/>
+          <w:sz w:val="24"/>
+          <w:szCs w:val="24"/>
+        </w:rPr>
+      </w:pPr>
+      <w:r>
+        <w:rPr>
+          <w:rFonts w:ascii="Times New Roman" w:hAnsi="Times New Roman" w:cs="Times New Roman"/>
+          <w:i/>
+          <w:sz w:val="24"/>
+          <w:szCs w:val="24"/>
+        </w:rPr>
+        <w:t xml:space="preserve">“Superscripts for mean </w:t>
       </w:r>
       <w:proofErr w:type="spellStart"/>
       <w:proofErr w:type="gramStart"/>
@@ -1716,7 +1811,34 @@
           <w:sz w:val="24"/>
           <w:szCs w:val="24"/>
         </w:rPr>
-        <w:t xml:space="preserve"> denote significant differences in the means for segments within each estuary (i.e., segments in an estuary with the same superscript are not significantly different).</w:t>
+        <w:t xml:space="preserve"> denote significant differences in </w:t>
+      </w:r>
+      <w:r>
+        <w:rPr>
+          <w:rFonts w:ascii="Times New Roman" w:hAnsi="Times New Roman" w:cs="Times New Roman"/>
+          <w:i/>
+          <w:sz w:val="24"/>
+          <w:szCs w:val="24"/>
+        </w:rPr>
+        <w:t xml:space="preserve">segment </w:t>
+      </w:r>
+      <w:r>
+        <w:rPr>
+          <w:rFonts w:ascii="Times New Roman" w:hAnsi="Times New Roman" w:cs="Times New Roman"/>
+          <w:i/>
+          <w:sz w:val="24"/>
+          <w:szCs w:val="24"/>
+        </w:rPr>
+        <w:t>means</w:t>
+      </w:r>
+      <w:r>
+        <w:rPr>
+          <w:rFonts w:ascii="Times New Roman" w:hAnsi="Times New Roman" w:cs="Times New Roman"/>
+          <w:i/>
+          <w:sz w:val="24"/>
+          <w:szCs w:val="24"/>
+        </w:rPr>
+        <w:t>. Segments with the same superscript are not significantly different.  Multiple comparison tests are only within estuaries, not between estuaries.</w:t>
       </w:r>
       <w:r>
         <w:rPr>
@@ -1897,6 +2019,26 @@
           <w:szCs w:val="24"/>
         </w:rPr>
       </w:pPr>
+    </w:p>
+    <w:p>
+      <w:pPr>
+        <w:pStyle w:val="PlainText"/>
+        <w:rPr>
+          <w:rFonts w:ascii="Times New Roman" w:hAnsi="Times New Roman" w:cs="Times New Roman"/>
+          <w:sz w:val="24"/>
+          <w:szCs w:val="24"/>
+        </w:rPr>
+      </w:pPr>
+    </w:p>
+    <w:p>
+      <w:pPr>
+        <w:pStyle w:val="PlainText"/>
+        <w:rPr>
+          <w:rFonts w:ascii="Times New Roman" w:hAnsi="Times New Roman" w:cs="Times New Roman"/>
+          <w:sz w:val="24"/>
+          <w:szCs w:val="24"/>
+        </w:rPr>
+      </w:pPr>
       <w:r>
         <w:rPr>
           <w:rFonts w:ascii="Times New Roman" w:hAnsi="Times New Roman" w:cs="Times New Roman"/>
@@ -2075,7 +2217,16 @@
           <w:sz w:val="24"/>
           <w:szCs w:val="24"/>
         </w:rPr>
-        <w:t xml:space="preserve">The numbers are the sampling station designation.  The caption was modified. </w:t>
+        <w:t>The numbers are the sampling station designation.  The caption was modified</w:t>
+      </w:r>
+      <w:r>
+        <w:rPr>
+          <w:rFonts w:ascii="Times New Roman" w:hAnsi="Times New Roman" w:cs="Times New Roman"/>
+          <w:i/>
+          <w:sz w:val="24"/>
+          <w:szCs w:val="24"/>
+        </w:rPr>
+        <w:t xml:space="preserve"> to clarify.</w:t>
       </w:r>
     </w:p>
     <w:sectPr>

</xml_diff>